<commit_message>
se añade consulta y forma para lista de xml sat
se añade una forma para poder elegir facturas que se haran deducibles.
</commit_message>
<xml_diff>
--- a/DOCUMENTADOR.docx
+++ b/DOCUMENTADOR.docx
@@ -191,6 +191,35 @@
           <w:lang w:val="es-MX"/>
         </w:rPr>
         <w:t>Pantalla de navegación entre los demás paneles.</w:t>
+      </w:r>
+    </w:p>
+    <w:p>
+      <w:pPr>
+        <w:rPr>
+          <w:lang w:val="es-MX"/>
+        </w:rPr>
+      </w:pPr>
+      <w:proofErr w:type="spellStart"/>
+      <w:r>
+        <w:rPr>
+          <w:b/>
+          <w:lang w:val="es-MX"/>
+        </w:rPr>
+        <w:t>Frmporcen</w:t>
+      </w:r>
+      <w:proofErr w:type="spellEnd"/>
+      <w:r>
+        <w:rPr>
+          <w:b/>
+          <w:lang w:val="es-MX"/>
+        </w:rPr>
+        <w:t>.</w:t>
+      </w:r>
+      <w:r>
+        <w:rPr>
+          <w:lang w:val="es-MX"/>
+        </w:rPr>
+        <w:t xml:space="preserve"> Pantalla para que se elija el porcentaje de deducción aplicable a las facturas que se van a elegir en el siguiente paso.</w:t>
       </w:r>
     </w:p>
     <w:p>
@@ -703,6 +732,56 @@
           </w:p>
         </w:tc>
       </w:tr>
+      <w:tr>
+        <w:tc>
+          <w:tcPr>
+            <w:tcW w:w="2881" w:type="dxa"/>
+          </w:tcPr>
+          <w:p>
+            <w:pPr>
+              <w:rPr>
+                <w:lang w:val="es-MX"/>
+              </w:rPr>
+            </w:pPr>
+            <w:r>
+              <w:rPr>
+                <w:lang w:val="es-MX"/>
+              </w:rPr>
+              <w:t>tbldeducaprof2015</w:t>
+            </w:r>
+          </w:p>
+        </w:tc>
+        <w:tc>
+          <w:tcPr>
+            <w:tcW w:w="2881" w:type="dxa"/>
+          </w:tcPr>
+          <w:p>
+            <w:pPr>
+              <w:rPr>
+                <w:lang w:val="es-MX"/>
+              </w:rPr>
+            </w:pPr>
+            <w:r>
+              <w:rPr>
+                <w:lang w:val="es-MX"/>
+              </w:rPr>
+              <w:t>Tipos de deducciones para actividades profesionales en la declaración anual.</w:t>
+            </w:r>
+          </w:p>
+        </w:tc>
+        <w:tc>
+          <w:tcPr>
+            <w:tcW w:w="2882" w:type="dxa"/>
+          </w:tcPr>
+          <w:p>
+            <w:pPr>
+              <w:rPr>
+                <w:lang w:val="es-MX"/>
+              </w:rPr>
+            </w:pPr>
+          </w:p>
+        </w:tc>
+      </w:tr>
     </w:tbl>
     <w:p>
       <w:pPr>
@@ -782,6 +861,7 @@
           <w:b/>
           <w:lang w:val="es-MX"/>
         </w:rPr>
+        <w:lastRenderedPageBreak/>
         <w:t>Qryanexaacum</w:t>
       </w:r>
       <w:proofErr w:type="spellEnd"/>
@@ -836,606 +916,845 @@
           <w:b/>
           <w:lang w:val="es-MX"/>
         </w:rPr>
+        <w:t>Qryañadeanual</w:t>
+      </w:r>
+      <w:proofErr w:type="spellEnd"/>
+      <w:r>
+        <w:rPr>
+          <w:b/>
+          <w:lang w:val="es-MX"/>
+        </w:rPr>
+        <w:t>.</w:t>
+      </w:r>
+      <w:r>
+        <w:rPr>
+          <w:lang w:val="es-MX"/>
+        </w:rPr>
+        <w:t xml:space="preserve"> Agrega movimientos de años anteriores a la </w:t>
+      </w:r>
+      <w:proofErr w:type="spellStart"/>
+      <w:r>
+        <w:rPr>
+          <w:lang w:val="es-MX"/>
+        </w:rPr>
+        <w:t>table</w:t>
+      </w:r>
+      <w:proofErr w:type="spellEnd"/>
+      <w:r>
+        <w:rPr>
+          <w:lang w:val="es-MX"/>
+        </w:rPr>
+        <w:t xml:space="preserve"> histórica de movimientos</w:t>
+      </w:r>
+    </w:p>
+    <w:p>
+      <w:pPr>
+        <w:rPr>
+          <w:lang w:val="es-MX"/>
+        </w:rPr>
+      </w:pPr>
+      <w:proofErr w:type="spellStart"/>
+      <w:r>
+        <w:rPr>
+          <w:b/>
+          <w:lang w:val="es-MX"/>
+        </w:rPr>
+        <w:t>Qryeliminaañoant</w:t>
+      </w:r>
+      <w:proofErr w:type="spellEnd"/>
+      <w:r>
+        <w:rPr>
+          <w:b/>
+          <w:lang w:val="es-MX"/>
+        </w:rPr>
+        <w:t xml:space="preserve">. </w:t>
+      </w:r>
+      <w:r>
+        <w:rPr>
+          <w:lang w:val="es-MX"/>
+        </w:rPr>
+        <w:t xml:space="preserve">borra movimientos de años anteriores de la </w:t>
+      </w:r>
+      <w:r>
+        <w:rPr>
+          <w:lang w:val="es-MX"/>
+        </w:rPr>
+        <w:t>tabla</w:t>
+      </w:r>
+      <w:r>
+        <w:rPr>
+          <w:lang w:val="es-MX"/>
+        </w:rPr>
+        <w:t xml:space="preserve"> anual.</w:t>
+      </w:r>
+    </w:p>
+    <w:p>
+      <w:pPr>
+        <w:rPr>
+          <w:lang w:val="es-MX"/>
+        </w:rPr>
+      </w:pPr>
+      <w:proofErr w:type="spellStart"/>
+      <w:r>
+        <w:rPr>
+          <w:b/>
+          <w:lang w:val="es-MX"/>
+        </w:rPr>
+        <w:t>Qrydeduchonanual</w:t>
+      </w:r>
+      <w:proofErr w:type="spellEnd"/>
+      <w:r>
+        <w:rPr>
+          <w:b/>
+          <w:lang w:val="es-MX"/>
+        </w:rPr>
+        <w:t>.</w:t>
+      </w:r>
+      <w:r>
+        <w:rPr>
+          <w:lang w:val="es-MX"/>
+        </w:rPr>
+        <w:t xml:space="preserve"> Muestra suma de deducciones por concepto según las clases anuales del SAT, para anexar a la declaración.</w:t>
+      </w:r>
+    </w:p>
+    <w:p>
+      <w:pPr>
+        <w:rPr>
+          <w:lang w:val="es-MX"/>
+        </w:rPr>
+      </w:pPr>
+      <w:proofErr w:type="spellStart"/>
+      <w:r>
+        <w:rPr>
+          <w:b/>
+          <w:lang w:val="es-MX"/>
+        </w:rPr>
+        <w:t>Qrypasoaoptermes</w:t>
+      </w:r>
+      <w:proofErr w:type="spellEnd"/>
+      <w:r>
+        <w:rPr>
+          <w:b/>
+          <w:lang w:val="es-MX"/>
+        </w:rPr>
+        <w:t>.</w:t>
+      </w:r>
+      <w:r>
+        <w:rPr>
+          <w:lang w:val="es-MX"/>
+        </w:rPr>
+        <w:t xml:space="preserve"> Pasa de la tabla paso a </w:t>
+      </w:r>
+      <w:proofErr w:type="spellStart"/>
+      <w:r>
+        <w:rPr>
+          <w:lang w:val="es-MX"/>
+        </w:rPr>
+        <w:t>optemes</w:t>
+      </w:r>
+      <w:proofErr w:type="spellEnd"/>
+      <w:r>
+        <w:rPr>
+          <w:lang w:val="es-MX"/>
+        </w:rPr>
+        <w:t xml:space="preserve"> las operaciones marcadas como “verdadero” en el campo “</w:t>
+      </w:r>
+      <w:proofErr w:type="spellStart"/>
+      <w:r>
+        <w:rPr>
+          <w:lang w:val="es-MX"/>
+        </w:rPr>
+        <w:t>deduc</w:t>
+      </w:r>
+      <w:proofErr w:type="spellEnd"/>
+      <w:r>
+        <w:rPr>
+          <w:lang w:val="es-MX"/>
+        </w:rPr>
+        <w:t>”.</w:t>
+      </w:r>
+    </w:p>
+    <w:p>
+      <w:pPr>
+        <w:rPr>
+          <w:lang w:val="es-MX"/>
+        </w:rPr>
+      </w:pPr>
+      <w:proofErr w:type="spellStart"/>
+      <w:r>
+        <w:rPr>
+          <w:b/>
+          <w:lang w:val="es-MX"/>
+        </w:rPr>
+        <w:t>Qryeliminapaso</w:t>
+      </w:r>
+      <w:proofErr w:type="spellEnd"/>
+      <w:r>
+        <w:rPr>
+          <w:b/>
+          <w:lang w:val="es-MX"/>
+        </w:rPr>
+        <w:t xml:space="preserve">. </w:t>
+      </w:r>
+      <w:r>
+        <w:rPr>
+          <w:lang w:val="es-MX"/>
+        </w:rPr>
+        <w:t xml:space="preserve"> Borra los registros de la tabla paso en preparación de la importación de un nuevo mes.</w:t>
+      </w:r>
+    </w:p>
+    <w:p>
+      <w:pPr>
+        <w:rPr>
+          <w:lang w:val="es-MX"/>
+        </w:rPr>
+      </w:pPr>
+    </w:p>
+    <w:p>
+      <w:pPr>
+        <w:pStyle w:val="Ttulo2"/>
+        <w:rPr>
+          <w:lang w:val="es-MX"/>
+        </w:rPr>
+      </w:pPr>
+      <w:r>
+        <w:rPr>
+          <w:lang w:val="es-MX"/>
+        </w:rPr>
+        <w:t>modulos de clase</w:t>
+      </w:r>
+    </w:p>
+    <w:p>
+      <w:pPr>
+        <w:pStyle w:val="Ttulo3"/>
+        <w:rPr>
+          <w:lang w:val="es-MX"/>
+        </w:rPr>
+      </w:pPr>
+      <w:r>
+        <w:rPr>
+          <w:b/>
+          <w:lang w:val="es-MX"/>
+        </w:rPr>
+        <w:t xml:space="preserve">Cparametros. </w:t>
+      </w:r>
+      <w:r>
+        <w:rPr>
+          <w:lang w:val="es-MX"/>
+        </w:rPr>
+        <w:t xml:space="preserve">Incluye propiedades y métodos necesarios para </w:t>
+      </w:r>
+      <w:r>
+        <w:rPr>
+          <w:lang w:val="es-MX"/>
+        </w:rPr>
+        <w:t>establecer condiciones iniciales</w:t>
+      </w:r>
+    </w:p>
+    <w:p>
+      <w:pPr>
+        <w:pStyle w:val="Ttulo4"/>
+        <w:rPr>
+          <w:lang w:val="es-MX"/>
+        </w:rPr>
+      </w:pPr>
+      <w:r>
+        <w:rPr>
+          <w:lang w:val="es-MX"/>
+        </w:rPr>
+        <w:t>PROPIEDADES</w:t>
+      </w:r>
+    </w:p>
+    <w:p>
+      <w:pPr>
+        <w:rPr>
+          <w:lang w:val="es-MX"/>
+        </w:rPr>
+      </w:pPr>
+      <w:proofErr w:type="spellStart"/>
+      <w:r>
+        <w:rPr>
+          <w:b/>
+          <w:lang w:val="es-MX"/>
+        </w:rPr>
+        <w:t>Peractual</w:t>
+      </w:r>
+      <w:proofErr w:type="spellEnd"/>
+      <w:r>
+        <w:rPr>
+          <w:b/>
+          <w:lang w:val="es-MX"/>
+        </w:rPr>
+        <w:t>.</w:t>
+      </w:r>
+      <w:r>
+        <w:rPr>
+          <w:lang w:val="es-MX"/>
+        </w:rPr>
+        <w:t xml:space="preserve"> Nombre del period</w:t>
+      </w:r>
+      <w:r>
+        <w:rPr>
+          <w:lang w:val="es-MX"/>
+        </w:rPr>
+        <w:t>o</w:t>
+      </w:r>
+      <w:r>
+        <w:rPr>
+          <w:lang w:val="es-MX"/>
+        </w:rPr>
+        <w:t xml:space="preserve"> a trabajar.</w:t>
+      </w:r>
+    </w:p>
+    <w:p>
+      <w:pPr>
+        <w:pStyle w:val="Ttulo5"/>
+        <w:rPr>
+          <w:lang w:val="es-MX"/>
+        </w:rPr>
+      </w:pPr>
+      <w:r>
+        <w:rPr>
+          <w:lang w:val="es-MX"/>
+        </w:rPr>
+        <w:t>METODOS</w:t>
+      </w:r>
+    </w:p>
+    <w:p>
+      <w:pPr>
+        <w:rPr>
+          <w:b/>
+          <w:lang w:val="es-MX"/>
+        </w:rPr>
+      </w:pPr>
+    </w:p>
+    <w:p>
+      <w:pPr>
+        <w:pStyle w:val="Ttulo3"/>
+        <w:rPr>
+          <w:lang w:val="es-MX"/>
+        </w:rPr>
+      </w:pPr>
+      <w:r>
+        <w:rPr>
+          <w:b/>
+          <w:lang w:val="es-MX"/>
+        </w:rPr>
+        <w:t>Ctablas</w:t>
+      </w:r>
+      <w:r>
+        <w:rPr>
+          <w:lang w:val="es-MX"/>
+        </w:rPr>
+        <w:t>.contiene los métodos y propiedades para la afectación de tablas de registros</w:t>
+      </w:r>
+    </w:p>
+    <w:p>
+      <w:pPr>
+        <w:pStyle w:val="Ttulo4"/>
+        <w:rPr>
+          <w:lang w:val="es-MX"/>
+        </w:rPr>
+      </w:pPr>
+      <w:r>
+        <w:rPr>
+          <w:lang w:val="es-MX"/>
+        </w:rPr>
+        <w:t>PROPIEDADES</w:t>
+      </w:r>
+    </w:p>
+    <w:p>
+      <w:pPr>
+        <w:pStyle w:val="Ttulo5"/>
+        <w:rPr>
+          <w:lang w:val="es-MX"/>
+        </w:rPr>
+      </w:pPr>
+      <w:r>
+        <w:rPr>
+          <w:lang w:val="es-MX"/>
+        </w:rPr>
+        <w:t>METODOS</w:t>
+      </w:r>
+    </w:p>
+    <w:p>
+      <w:pPr>
+        <w:rPr>
+          <w:lang w:val="es-MX"/>
+        </w:rPr>
+      </w:pPr>
+      <w:proofErr w:type="spellStart"/>
+      <w:r>
+        <w:rPr>
+          <w:b/>
+          <w:lang w:val="es-MX"/>
+        </w:rPr>
+        <w:t>Mesnuevo</w:t>
+      </w:r>
+      <w:proofErr w:type="spellEnd"/>
+      <w:r>
+        <w:rPr>
+          <w:b/>
+          <w:lang w:val="es-MX"/>
+        </w:rPr>
+        <w:t>.</w:t>
+      </w:r>
+      <w:r>
+        <w:rPr>
+          <w:lang w:val="es-MX"/>
+        </w:rPr>
+        <w:t xml:space="preserve"> Consultas de adición y eliminación para pasar movimientos del mes a los concentrados.</w:t>
+      </w:r>
+    </w:p>
+    <w:p>
+      <w:pPr>
+        <w:pStyle w:val="Ttulo3"/>
+        <w:rPr>
+          <w:lang w:val="es-MX"/>
+        </w:rPr>
+      </w:pPr>
+      <w:r>
+        <w:rPr>
+          <w:b/>
+          <w:lang w:val="es-MX"/>
+        </w:rPr>
+        <w:t>CVALIDA</w:t>
+      </w:r>
+      <w:r>
+        <w:rPr>
+          <w:lang w:val="es-MX"/>
+        </w:rPr>
+        <w:t>.</w:t>
+      </w:r>
+      <w:r>
+        <w:t xml:space="preserve"> </w:t>
+      </w:r>
+      <w:r>
+        <w:rPr>
+          <w:lang w:val="es-MX"/>
+        </w:rPr>
+        <w:t>Este modulo contiene las diversas rutinas de validacion</w:t>
+      </w:r>
+    </w:p>
+    <w:p>
+      <w:pPr>
+        <w:pStyle w:val="Ttulo4"/>
+        <w:rPr>
+          <w:lang w:val="es-MX"/>
+        </w:rPr>
+      </w:pPr>
+      <w:r>
+        <w:rPr>
+          <w:lang w:val="es-MX"/>
+        </w:rPr>
+        <w:t>PROPIEDADES</w:t>
+      </w:r>
+    </w:p>
+    <w:p>
+      <w:pPr>
+        <w:pStyle w:val="Ttulo5"/>
+        <w:rPr>
+          <w:lang w:val="es-MX"/>
+        </w:rPr>
+      </w:pPr>
+      <w:r>
+        <w:rPr>
+          <w:lang w:val="es-MX"/>
+        </w:rPr>
+        <w:t>METODOS</w:t>
+      </w:r>
+    </w:p>
+    <w:p>
+      <w:pPr>
+        <w:pStyle w:val="Ttulo3"/>
+        <w:rPr>
+          <w:lang w:val="es-MX"/>
+        </w:rPr>
+      </w:pPr>
+      <w:r>
+        <w:rPr>
+          <w:b/>
+          <w:lang w:val="es-MX"/>
+        </w:rPr>
         <w:lastRenderedPageBreak/>
-        <w:t>Qryañadeanual</w:t>
+        <w:t>C</w:t>
+      </w:r>
+      <w:r>
+        <w:rPr>
+          <w:b/>
+          <w:lang w:val="es-MX"/>
+        </w:rPr>
+        <w:t>CFDI</w:t>
+      </w:r>
+      <w:r>
+        <w:rPr>
+          <w:lang w:val="es-MX"/>
+        </w:rPr>
+        <w:t>.</w:t>
+      </w:r>
+      <w:r>
+        <w:t xml:space="preserve"> </w:t>
+      </w:r>
+      <w:r>
+        <w:rPr>
+          <w:lang w:val="es-MX"/>
+        </w:rPr>
+        <w:t xml:space="preserve">Este modulo contiene las </w:t>
+      </w:r>
+      <w:r>
+        <w:rPr>
+          <w:lang w:val="es-MX"/>
+        </w:rPr>
+        <w:t>RUTINAS PARA EL MANEJO DE COMPROBANTES FISCALES</w:t>
+      </w:r>
+    </w:p>
+    <w:p>
+      <w:pPr>
+        <w:pStyle w:val="Ttulo4"/>
+        <w:rPr>
+          <w:lang w:val="es-MX"/>
+        </w:rPr>
+      </w:pPr>
+      <w:r>
+        <w:rPr>
+          <w:lang w:val="es-MX"/>
+        </w:rPr>
+        <w:t>PROPIEDADES</w:t>
+      </w:r>
+    </w:p>
+    <w:p>
+      <w:pPr>
+        <w:pStyle w:val="Ttulo5"/>
+        <w:rPr>
+          <w:lang w:val="es-MX"/>
+        </w:rPr>
+      </w:pPr>
+      <w:r>
+        <w:rPr>
+          <w:lang w:val="es-MX"/>
+        </w:rPr>
+        <w:t>METODOS</w:t>
+      </w:r>
+    </w:p>
+    <w:p>
+      <w:pPr>
+        <w:rPr>
+          <w:lang w:val="es-MX"/>
+        </w:rPr>
+      </w:pPr>
+    </w:p>
+    <w:p>
+      <w:pPr>
+        <w:pStyle w:val="Ttulo2"/>
+        <w:rPr>
+          <w:lang w:val="es-MX"/>
+        </w:rPr>
+      </w:pPr>
+      <w:r>
+        <w:rPr>
+          <w:lang w:val="es-MX"/>
+        </w:rPr>
+        <w:t>modulos</w:t>
+      </w:r>
+      <w:r>
+        <w:rPr>
+          <w:lang w:val="es-MX"/>
+        </w:rPr>
+        <w:t xml:space="preserve"> comunes</w:t>
+      </w:r>
+    </w:p>
+    <w:p>
+      <w:pPr>
+        <w:pStyle w:val="Ttulo3"/>
+        <w:rPr>
+          <w:lang w:val="es-MX"/>
+        </w:rPr>
+      </w:pPr>
+      <w:r>
+        <w:rPr>
+          <w:b/>
+          <w:lang w:val="es-MX"/>
+        </w:rPr>
+        <w:t xml:space="preserve">Inicial. </w:t>
+      </w:r>
+      <w:r>
+        <w:rPr>
+          <w:lang w:val="es-MX"/>
+        </w:rPr>
+        <w:t>Contiene las rutinas para establecimiento de parámetros globales</w:t>
+      </w:r>
+    </w:p>
+    <w:p>
+      <w:pPr>
+        <w:pStyle w:val="Ttulo2"/>
+        <w:rPr>
+          <w:lang w:val="es-MX"/>
+        </w:rPr>
+      </w:pPr>
+      <w:r>
+        <w:rPr>
+          <w:lang w:val="es-MX"/>
+        </w:rPr>
+        <w:t>LOGICA DE NEGOCIO</w:t>
+      </w:r>
+    </w:p>
+    <w:p>
+      <w:pPr>
+        <w:pStyle w:val="Prrafodelista"/>
+        <w:numPr>
+          <w:ilvl w:val="0"/>
+          <w:numId w:val="4"/>
+        </w:numPr>
+        <w:rPr>
+          <w:lang w:val="es-MX"/>
+        </w:rPr>
+      </w:pPr>
+      <w:r>
+        <w:rPr>
+          <w:lang w:val="es-MX"/>
+        </w:rPr>
+        <w:t xml:space="preserve">Se capturan los datos del mes, </w:t>
+      </w:r>
+      <w:r>
+        <w:rPr>
+          <w:lang w:val="es-MX"/>
+        </w:rPr>
+        <w:t>ingresos y gastos</w:t>
+      </w:r>
+    </w:p>
+    <w:p>
+      <w:pPr>
+        <w:pStyle w:val="Prrafodelista"/>
+        <w:numPr>
+          <w:ilvl w:val="1"/>
+          <w:numId w:val="4"/>
+        </w:numPr>
+        <w:rPr>
+          <w:lang w:val="es-MX"/>
+        </w:rPr>
+      </w:pPr>
+      <w:r>
+        <w:rPr>
+          <w:lang w:val="es-MX"/>
+        </w:rPr>
+        <w:t xml:space="preserve">Se obtiene el total de deducciones, y su  </w:t>
+      </w:r>
+      <w:proofErr w:type="spellStart"/>
+      <w:r>
+        <w:rPr>
+          <w:lang w:val="es-MX"/>
+        </w:rPr>
+        <w:t>iva</w:t>
       </w:r>
       <w:proofErr w:type="spellEnd"/>
       <w:r>
         <w:rPr>
-          <w:b/>
-          <w:lang w:val="es-MX"/>
-        </w:rPr>
-        <w:t>.</w:t>
-      </w:r>
-      <w:r>
-        <w:rPr>
-          <w:lang w:val="es-MX"/>
-        </w:rPr>
-        <w:t xml:space="preserve"> Agrega movimientos de años anteriores a la </w:t>
+          <w:lang w:val="es-MX"/>
+        </w:rPr>
+        <w:t xml:space="preserve"> acreditable</w:t>
+      </w:r>
+    </w:p>
+    <w:p>
+      <w:pPr>
+        <w:pStyle w:val="Prrafodelista"/>
+        <w:numPr>
+          <w:ilvl w:val="1"/>
+          <w:numId w:val="4"/>
+        </w:numPr>
+        <w:rPr>
+          <w:lang w:val="es-MX"/>
+        </w:rPr>
+      </w:pPr>
+      <w:r>
+        <w:rPr>
+          <w:lang w:val="es-MX"/>
+        </w:rPr>
+        <w:t xml:space="preserve">1.2 se obtiene el total de ingresos, y el </w:t>
       </w:r>
       <w:proofErr w:type="spellStart"/>
       <w:r>
         <w:rPr>
           <w:lang w:val="es-MX"/>
         </w:rPr>
-        <w:t>table</w:t>
+        <w:t>iva</w:t>
       </w:r>
       <w:proofErr w:type="spellEnd"/>
       <w:r>
         <w:rPr>
           <w:lang w:val="es-MX"/>
         </w:rPr>
-        <w:t xml:space="preserve"> histórica de movimientos</w:t>
-      </w:r>
-    </w:p>
-    <w:p>
-      <w:pPr>
-        <w:rPr>
-          <w:lang w:val="es-MX"/>
-        </w:rPr>
-      </w:pPr>
+        <w:t xml:space="preserve"> e </w:t>
+      </w:r>
       <w:proofErr w:type="spellStart"/>
       <w:r>
         <w:rPr>
-          <w:b/>
-          <w:lang w:val="es-MX"/>
-        </w:rPr>
-        <w:t>Qryeliminaañoant</w:t>
+          <w:lang w:val="es-MX"/>
+        </w:rPr>
+        <w:t>isr</w:t>
       </w:r>
       <w:proofErr w:type="spellEnd"/>
       <w:r>
         <w:rPr>
-          <w:b/>
-          <w:lang w:val="es-MX"/>
-        </w:rPr>
-        <w:t xml:space="preserve">. </w:t>
-      </w:r>
-      <w:r>
-        <w:rPr>
-          <w:lang w:val="es-MX"/>
-        </w:rPr>
-        <w:t xml:space="preserve">borra movimientos de años anteriores de la </w:t>
-      </w:r>
-      <w:r>
-        <w:rPr>
-          <w:lang w:val="es-MX"/>
-        </w:rPr>
-        <w:t>tabla</w:t>
-      </w:r>
-      <w:r>
-        <w:rPr>
-          <w:lang w:val="es-MX"/>
-        </w:rPr>
-        <w:t xml:space="preserve"> anual.</w:t>
-      </w:r>
-    </w:p>
-    <w:p>
-      <w:pPr>
-        <w:rPr>
-          <w:lang w:val="es-MX"/>
-        </w:rPr>
-      </w:pPr>
+          <w:lang w:val="es-MX"/>
+        </w:rPr>
+        <w:t xml:space="preserve"> generados y retenidos</w:t>
+      </w:r>
+    </w:p>
+    <w:p>
+      <w:pPr>
+        <w:pStyle w:val="Prrafodelista"/>
+        <w:numPr>
+          <w:ilvl w:val="1"/>
+          <w:numId w:val="4"/>
+        </w:numPr>
+        <w:rPr>
+          <w:lang w:val="es-MX"/>
+        </w:rPr>
+      </w:pPr>
+      <w:r>
+        <w:rPr>
+          <w:lang w:val="es-MX"/>
+        </w:rPr>
+        <w:t xml:space="preserve">Se obtiene el archivo de texto para </w:t>
+      </w:r>
       <w:proofErr w:type="spellStart"/>
       <w:r>
         <w:rPr>
-          <w:b/>
-          <w:lang w:val="es-MX"/>
-        </w:rPr>
-        <w:t>Qrydeduchonanual</w:t>
+          <w:lang w:val="es-MX"/>
+        </w:rPr>
+        <w:t>diot</w:t>
       </w:r>
       <w:proofErr w:type="spellEnd"/>
       <w:r>
         <w:rPr>
-          <w:b/>
-          <w:lang w:val="es-MX"/>
-        </w:rPr>
-        <w:t>.</w:t>
-      </w:r>
-      <w:r>
-        <w:rPr>
-          <w:lang w:val="es-MX"/>
-        </w:rPr>
-        <w:t xml:space="preserve"> Muestra suma de deducciones por concepto según las clases anuales del SAT, para anexar a la declaración.</w:t>
-      </w:r>
-    </w:p>
-    <w:p>
-      <w:pPr>
-        <w:rPr>
-          <w:lang w:val="es-MX"/>
-        </w:rPr>
-      </w:pPr>
-    </w:p>
-    <w:p>
-      <w:pPr>
-        <w:pStyle w:val="Ttulo2"/>
-        <w:rPr>
-          <w:lang w:val="es-MX"/>
-        </w:rPr>
-      </w:pPr>
-      <w:r>
-        <w:rPr>
-          <w:lang w:val="es-MX"/>
-        </w:rPr>
-        <w:t>modulos de clase</w:t>
-      </w:r>
-    </w:p>
-    <w:p>
-      <w:pPr>
-        <w:pStyle w:val="Ttulo3"/>
-        <w:rPr>
-          <w:lang w:val="es-MX"/>
-        </w:rPr>
-      </w:pPr>
-      <w:r>
-        <w:rPr>
-          <w:b/>
-          <w:lang w:val="es-MX"/>
-        </w:rPr>
-        <w:t xml:space="preserve">Cparametros. </w:t>
-      </w:r>
-      <w:r>
-        <w:rPr>
-          <w:lang w:val="es-MX"/>
-        </w:rPr>
-        <w:t xml:space="preserve">Incluye propiedades y métodos necesarios para </w:t>
-      </w:r>
-      <w:r>
-        <w:rPr>
-          <w:lang w:val="es-MX"/>
-        </w:rPr>
-        <w:t>establecer condiciones iniciales</w:t>
-      </w:r>
-    </w:p>
-    <w:p>
-      <w:pPr>
-        <w:pStyle w:val="Ttulo4"/>
-        <w:rPr>
-          <w:lang w:val="es-MX"/>
-        </w:rPr>
-      </w:pPr>
-      <w:r>
-        <w:rPr>
-          <w:lang w:val="es-MX"/>
-        </w:rPr>
-        <w:t>PROPIEDADES</w:t>
-      </w:r>
-    </w:p>
-    <w:p>
-      <w:pPr>
-        <w:rPr>
-          <w:lang w:val="es-MX"/>
-        </w:rPr>
-      </w:pPr>
+          <w:lang w:val="es-MX"/>
+        </w:rPr>
+        <w:t>, a partir de los egresos capturados</w:t>
+      </w:r>
+    </w:p>
+    <w:p>
+      <w:pPr>
+        <w:pStyle w:val="Prrafodelista"/>
+        <w:numPr>
+          <w:ilvl w:val="0"/>
+          <w:numId w:val="4"/>
+        </w:numPr>
+        <w:rPr>
+          <w:lang w:val="es-MX"/>
+        </w:rPr>
+      </w:pPr>
+      <w:r>
+        <w:rPr>
+          <w:lang w:val="es-MX"/>
+        </w:rPr>
+        <w:t>para llegar a los datos de deducciones, ingresos e impuestos del mes</w:t>
+      </w:r>
+      <w:r>
+        <w:rPr>
+          <w:lang w:val="es-MX"/>
+        </w:rPr>
+        <w:t>, en base a las tablas y acumulados para el año.</w:t>
+      </w:r>
+    </w:p>
+    <w:p>
+      <w:pPr>
+        <w:pStyle w:val="Prrafodelista"/>
+        <w:numPr>
+          <w:ilvl w:val="0"/>
+          <w:numId w:val="4"/>
+        </w:numPr>
+        <w:rPr>
+          <w:lang w:val="es-MX"/>
+        </w:rPr>
+      </w:pPr>
+      <w:r>
+        <w:rPr>
+          <w:lang w:val="es-MX"/>
+        </w:rPr>
+        <w:t xml:space="preserve">Para las </w:t>
+      </w:r>
       <w:proofErr w:type="spellStart"/>
       <w:r>
         <w:rPr>
-          <w:b/>
-          <w:lang w:val="es-MX"/>
-        </w:rPr>
-        <w:t>Peractual</w:t>
+          <w:lang w:val="es-MX"/>
+        </w:rPr>
+        <w:t>deduciones</w:t>
       </w:r>
       <w:proofErr w:type="spellEnd"/>
       <w:r>
         <w:rPr>
-          <w:b/>
-          <w:lang w:val="es-MX"/>
-        </w:rPr>
-        <w:t>.</w:t>
-      </w:r>
-      <w:r>
-        <w:rPr>
-          <w:lang w:val="es-MX"/>
-        </w:rPr>
-        <w:t xml:space="preserve"> Nombre del period</w:t>
-      </w:r>
-      <w:r>
-        <w:rPr>
-          <w:lang w:val="es-MX"/>
-        </w:rPr>
-        <w:t>o</w:t>
-      </w:r>
-      <w:r>
-        <w:rPr>
-          <w:lang w:val="es-MX"/>
-        </w:rPr>
-        <w:t xml:space="preserve"> a trabajar.</w:t>
-      </w:r>
-    </w:p>
-    <w:p>
-      <w:pPr>
-        <w:pStyle w:val="Ttulo5"/>
-        <w:rPr>
-          <w:lang w:val="es-MX"/>
-        </w:rPr>
-      </w:pPr>
-      <w:r>
-        <w:rPr>
-          <w:lang w:val="es-MX"/>
-        </w:rPr>
-        <w:t>METODOS</w:t>
-      </w:r>
-    </w:p>
-    <w:p>
-      <w:pPr>
-        <w:rPr>
-          <w:b/>
-          <w:lang w:val="es-MX"/>
-        </w:rPr>
-      </w:pPr>
-    </w:p>
-    <w:p>
-      <w:pPr>
-        <w:pStyle w:val="Ttulo3"/>
-        <w:rPr>
-          <w:lang w:val="es-MX"/>
-        </w:rPr>
-      </w:pPr>
-      <w:r>
-        <w:rPr>
-          <w:b/>
-          <w:lang w:val="es-MX"/>
-        </w:rPr>
-        <w:t>Ctablas</w:t>
-      </w:r>
-      <w:r>
-        <w:rPr>
-          <w:lang w:val="es-MX"/>
-        </w:rPr>
-        <w:t>.contiene los métodos y propiedades para la afectación de tablas de registros</w:t>
-      </w:r>
-    </w:p>
-    <w:p>
-      <w:pPr>
-        <w:pStyle w:val="Ttulo4"/>
-        <w:rPr>
-          <w:lang w:val="es-MX"/>
-        </w:rPr>
-      </w:pPr>
-      <w:r>
-        <w:rPr>
-          <w:lang w:val="es-MX"/>
-        </w:rPr>
-        <w:t>PROPIEDADES</w:t>
-      </w:r>
-    </w:p>
-    <w:p>
-      <w:pPr>
-        <w:pStyle w:val="Ttulo5"/>
-        <w:rPr>
-          <w:lang w:val="es-MX"/>
-        </w:rPr>
-      </w:pPr>
-      <w:r>
-        <w:rPr>
-          <w:lang w:val="es-MX"/>
-        </w:rPr>
-        <w:t>METODOS</w:t>
-      </w:r>
-    </w:p>
-    <w:p>
-      <w:pPr>
-        <w:rPr>
-          <w:lang w:val="es-MX"/>
-        </w:rPr>
-      </w:pPr>
+          <w:lang w:val="es-MX"/>
+        </w:rPr>
+        <w:t xml:space="preserve"> se obtendrán los datos de las facturas del mes del sito del </w:t>
+      </w:r>
       <w:proofErr w:type="spellStart"/>
       <w:r>
         <w:rPr>
-          <w:b/>
-          <w:lang w:val="es-MX"/>
-        </w:rPr>
-        <w:t>Mesnuevo</w:t>
+          <w:lang w:val="es-MX"/>
+        </w:rPr>
+        <w:t>sat</w:t>
       </w:r>
       <w:proofErr w:type="spellEnd"/>
       <w:r>
         <w:rPr>
-          <w:b/>
-          <w:lang w:val="es-MX"/>
-        </w:rPr>
-        <w:t>.</w:t>
-      </w:r>
-      <w:r>
-        <w:rPr>
-          <w:lang w:val="es-MX"/>
-        </w:rPr>
-        <w:t xml:space="preserve"> Consultas de adición y eliminación para pasar movimientos del mes a los concentrados.</w:t>
-      </w:r>
-    </w:p>
-    <w:p>
-      <w:pPr>
-        <w:pStyle w:val="Ttulo3"/>
-        <w:rPr>
-          <w:lang w:val="es-MX"/>
-        </w:rPr>
-      </w:pPr>
-      <w:r>
-        <w:rPr>
-          <w:b/>
-          <w:lang w:val="es-MX"/>
-        </w:rPr>
-        <w:t>CVALIDA</w:t>
-      </w:r>
-      <w:r>
-        <w:rPr>
-          <w:lang w:val="es-MX"/>
-        </w:rPr>
-        <w:t>.</w:t>
-      </w:r>
-      <w:r>
-        <w:t xml:space="preserve"> </w:t>
-      </w:r>
-      <w:r>
-        <w:rPr>
-          <w:lang w:val="es-MX"/>
-        </w:rPr>
-        <w:t>Este modulo contiene las diversas rutinas de validacion</w:t>
-      </w:r>
-    </w:p>
-    <w:p>
-      <w:pPr>
-        <w:pStyle w:val="Ttulo4"/>
-        <w:rPr>
-          <w:lang w:val="es-MX"/>
-        </w:rPr>
-      </w:pPr>
-      <w:r>
-        <w:rPr>
-          <w:lang w:val="es-MX"/>
-        </w:rPr>
-        <w:t>PROPIEDADES</w:t>
-      </w:r>
-    </w:p>
-    <w:p>
-      <w:pPr>
-        <w:pStyle w:val="Ttulo5"/>
-        <w:rPr>
-          <w:lang w:val="es-MX"/>
-        </w:rPr>
-      </w:pPr>
-      <w:r>
-        <w:rPr>
-          <w:lang w:val="es-MX"/>
-        </w:rPr>
-        <w:t>METODOS</w:t>
-      </w:r>
-    </w:p>
-    <w:p>
-      <w:pPr>
-        <w:pStyle w:val="Ttulo3"/>
-        <w:rPr>
-          <w:lang w:val="es-MX"/>
-        </w:rPr>
-      </w:pPr>
-      <w:r>
-        <w:rPr>
-          <w:b/>
-          <w:lang w:val="es-MX"/>
-        </w:rPr>
-        <w:t>C</w:t>
-      </w:r>
-      <w:r>
-        <w:rPr>
-          <w:b/>
-          <w:lang w:val="es-MX"/>
-        </w:rPr>
-        <w:t>CFDI</w:t>
-      </w:r>
-      <w:r>
-        <w:rPr>
-          <w:lang w:val="es-MX"/>
-        </w:rPr>
-        <w:t>.</w:t>
-      </w:r>
-      <w:r>
-        <w:t xml:space="preserve"> </w:t>
-      </w:r>
-      <w:r>
-        <w:rPr>
-          <w:lang w:val="es-MX"/>
-        </w:rPr>
-        <w:t xml:space="preserve">Este modulo contiene las </w:t>
-      </w:r>
-      <w:r>
-        <w:rPr>
-          <w:lang w:val="es-MX"/>
-        </w:rPr>
-        <w:t>RUTINAS PARA EL MANEJO DE COMPROBANTES FISCALES</w:t>
-      </w:r>
-    </w:p>
-    <w:p>
-      <w:pPr>
-        <w:pStyle w:val="Ttulo4"/>
-        <w:rPr>
-          <w:lang w:val="es-MX"/>
-        </w:rPr>
-      </w:pPr>
-      <w:r>
-        <w:rPr>
-          <w:lang w:val="es-MX"/>
-        </w:rPr>
-        <w:t>PROPIEDADES</w:t>
-      </w:r>
-    </w:p>
-    <w:p>
-      <w:pPr>
-        <w:pStyle w:val="Ttulo5"/>
-        <w:rPr>
-          <w:lang w:val="es-MX"/>
-        </w:rPr>
-      </w:pPr>
-      <w:r>
-        <w:rPr>
-          <w:lang w:val="es-MX"/>
-        </w:rPr>
-        <w:t>METODOS</w:t>
-      </w:r>
-    </w:p>
-    <w:p>
-      <w:pPr>
-        <w:rPr>
-          <w:lang w:val="es-MX"/>
-        </w:rPr>
-      </w:pPr>
-    </w:p>
-    <w:p>
-      <w:pPr>
-        <w:pStyle w:val="Ttulo2"/>
-        <w:rPr>
-          <w:lang w:val="es-MX"/>
-        </w:rPr>
-      </w:pPr>
-      <w:r>
-        <w:rPr>
-          <w:lang w:val="es-MX"/>
-        </w:rPr>
-        <w:t>modulos</w:t>
-      </w:r>
-      <w:r>
-        <w:rPr>
-          <w:lang w:val="es-MX"/>
-        </w:rPr>
-        <w:t xml:space="preserve"> comunes</w:t>
-      </w:r>
-    </w:p>
-    <w:p>
-      <w:pPr>
-        <w:pStyle w:val="Ttulo3"/>
-        <w:rPr>
-          <w:lang w:val="es-MX"/>
-        </w:rPr>
-      </w:pPr>
-      <w:r>
-        <w:rPr>
-          <w:b/>
-          <w:lang w:val="es-MX"/>
-        </w:rPr>
-        <w:lastRenderedPageBreak/>
-        <w:t xml:space="preserve">Inicial. </w:t>
-      </w:r>
-      <w:r>
-        <w:rPr>
-          <w:lang w:val="es-MX"/>
-        </w:rPr>
-        <w:t>Contiene las rutinas para establecimiento de parámetros globales</w:t>
-      </w:r>
-    </w:p>
-    <w:p>
-      <w:pPr>
-        <w:pStyle w:val="Ttulo2"/>
-        <w:rPr>
-          <w:lang w:val="es-MX"/>
-        </w:rPr>
-      </w:pPr>
-      <w:r>
-        <w:rPr>
-          <w:lang w:val="es-MX"/>
-        </w:rPr>
-        <w:t>LOGICA DE NEGOCIO</w:t>
-      </w:r>
-    </w:p>
-    <w:p>
-      <w:pPr>
-        <w:rPr>
-          <w:lang w:val="es-MX"/>
-        </w:rPr>
-      </w:pPr>
-      <w:r>
-        <w:rPr>
-          <w:lang w:val="es-MX"/>
-        </w:rPr>
-        <w:t>Se capturan los datos del mes, para llegar a los datos de deducciones, ingresos e impuestos del mes, y elaborar el archive de texto para DIOT</w:t>
-      </w:r>
-      <w:r>
-        <w:rPr>
-          <w:lang w:val="es-MX"/>
-        </w:rPr>
-        <w:t>.</w:t>
-      </w:r>
-    </w:p>
-    <w:p>
-      <w:pPr>
-        <w:rPr>
-          <w:lang w:val="es-MX"/>
-        </w:rPr>
-      </w:pPr>
-      <w:r>
-        <w:rPr>
-          <w:lang w:val="es-MX"/>
-        </w:rPr>
-        <w:t xml:space="preserve">Para las </w:t>
+          <w:lang w:val="es-MX"/>
+        </w:rPr>
+        <w:t xml:space="preserve">, se importaran, a una tabla temporal y se mostraran en una forma para que se elijan las que se incluirán en la declaración mensual, en la anual por honorarios, y en la anual de persona física. Se eliminarán los datos de las facturas no elegidas. Previamente, se hará una consulta para que las facturas de los proveedores  ya registrados muestren que ya está en la </w:t>
       </w:r>
       <w:proofErr w:type="spellStart"/>
       <w:r>
         <w:rPr>
           <w:lang w:val="es-MX"/>
         </w:rPr>
-        <w:t>deduciones</w:t>
+        <w:t>bd</w:t>
       </w:r>
       <w:proofErr w:type="spellEnd"/>
       <w:r>
         <w:rPr>
           <w:lang w:val="es-MX"/>
         </w:rPr>
-        <w:t xml:space="preserve"> se obtendrán los datos de las facturas del mes del sito del </w:t>
+        <w:t>, junto con una caja de selección con el concepto de la deducción registrado, pero con la posibilidad de cambiarlo si así fuera necesario.</w:t>
+      </w:r>
+    </w:p>
+    <w:p>
+      <w:pPr>
+        <w:pStyle w:val="Prrafodelista"/>
+        <w:numPr>
+          <w:ilvl w:val="0"/>
+          <w:numId w:val="4"/>
+        </w:numPr>
+        <w:rPr>
+          <w:lang w:val="es-MX"/>
+        </w:rPr>
+      </w:pPr>
+      <w:r>
+        <w:rPr>
+          <w:lang w:val="es-MX"/>
+        </w:rPr>
+        <w:t xml:space="preserve">Una vez terminado lo anterior, se </w:t>
       </w:r>
       <w:proofErr w:type="spellStart"/>
       <w:r>
         <w:rPr>
           <w:lang w:val="es-MX"/>
         </w:rPr>
-        <w:t>sat</w:t>
+        <w:t>vacian</w:t>
       </w:r>
       <w:proofErr w:type="spellEnd"/>
       <w:r>
         <w:rPr>
           <w:lang w:val="es-MX"/>
         </w:rPr>
-        <w:t xml:space="preserve">, se importaran, a una tabla temporal y se mostraran en una forma para que se elijan las que se incluirán en la declaración mensual, en la anual por honorarios, y en la anual de persona física. Se eliminarán los datos de las facturas no elegidas. Previamente, se hará una consulta para que las facturas de los proveedores  ya registrados muestren que ya está en la </w:t>
-      </w:r>
-      <w:proofErr w:type="spellStart"/>
-      <w:r>
-        <w:rPr>
-          <w:lang w:val="es-MX"/>
-        </w:rPr>
-        <w:t>bd</w:t>
-      </w:r>
-      <w:proofErr w:type="spellEnd"/>
-      <w:r>
-        <w:rPr>
-          <w:lang w:val="es-MX"/>
-        </w:rPr>
-        <w:t>, junto con una caja de selección con el concepto de la deducción registrado, pero con la posibilidad de cambiarlo si así fuera necesario.</w:t>
-      </w:r>
-    </w:p>
-    <w:p>
-      <w:pPr>
-        <w:rPr>
-          <w:lang w:val="es-MX"/>
-        </w:rPr>
-      </w:pPr>
-      <w:r>
-        <w:rPr>
-          <w:lang w:val="es-MX"/>
-        </w:rPr>
-        <w:t xml:space="preserve">Una vez terminado lo anterior, se </w:t>
-      </w:r>
-      <w:proofErr w:type="spellStart"/>
-      <w:r>
-        <w:rPr>
-          <w:lang w:val="es-MX"/>
-        </w:rPr>
-        <w:t>vacian</w:t>
-      </w:r>
-      <w:proofErr w:type="spellEnd"/>
-      <w:r>
-        <w:rPr>
-          <w:lang w:val="es-MX"/>
-        </w:rPr>
         <w:t xml:space="preserve"> las tablas para un Nuevo mes, y se trasladan los movimientos a los concentrados anuales</w:t>
       </w:r>
     </w:p>
     <w:p>
       <w:pPr>
+        <w:pStyle w:val="Prrafodelista"/>
+        <w:numPr>
+          <w:ilvl w:val="0"/>
+          <w:numId w:val="4"/>
+        </w:numPr>
         <w:rPr>
           <w:lang w:val="es-MX"/>
         </w:rPr>
@@ -1992,6 +2311,92 @@
       </w:rPr>
     </w:lvl>
   </w:abstractNum>
+  <w:abstractNum w:abstractNumId="3">
+    <w:nsid w:val="7087474E"/>
+    <w:multiLevelType w:val="multilevel"/>
+    <w:tmpl w:val="080A001F"/>
+    <w:lvl w:ilvl="0">
+      <w:start w:val="1"/>
+      <w:numFmt w:val="decimal"/>
+      <w:lvlText w:val="%1."/>
+      <w:lvlJc w:val="left"/>
+      <w:pPr>
+        <w:ind w:left="360" w:hanging="360"/>
+      </w:pPr>
+    </w:lvl>
+    <w:lvl w:ilvl="1">
+      <w:start w:val="1"/>
+      <w:numFmt w:val="decimal"/>
+      <w:lvlText w:val="%1.%2."/>
+      <w:lvlJc w:val="left"/>
+      <w:pPr>
+        <w:ind w:left="792" w:hanging="432"/>
+      </w:pPr>
+    </w:lvl>
+    <w:lvl w:ilvl="2">
+      <w:start w:val="1"/>
+      <w:numFmt w:val="decimal"/>
+      <w:lvlText w:val="%1.%2.%3."/>
+      <w:lvlJc w:val="left"/>
+      <w:pPr>
+        <w:ind w:left="1224" w:hanging="504"/>
+      </w:pPr>
+    </w:lvl>
+    <w:lvl w:ilvl="3">
+      <w:start w:val="1"/>
+      <w:numFmt w:val="decimal"/>
+      <w:lvlText w:val="%1.%2.%3.%4."/>
+      <w:lvlJc w:val="left"/>
+      <w:pPr>
+        <w:ind w:left="1728" w:hanging="648"/>
+      </w:pPr>
+    </w:lvl>
+    <w:lvl w:ilvl="4">
+      <w:start w:val="1"/>
+      <w:numFmt w:val="decimal"/>
+      <w:lvlText w:val="%1.%2.%3.%4.%5."/>
+      <w:lvlJc w:val="left"/>
+      <w:pPr>
+        <w:ind w:left="2232" w:hanging="792"/>
+      </w:pPr>
+    </w:lvl>
+    <w:lvl w:ilvl="5">
+      <w:start w:val="1"/>
+      <w:numFmt w:val="decimal"/>
+      <w:lvlText w:val="%1.%2.%3.%4.%5.%6."/>
+      <w:lvlJc w:val="left"/>
+      <w:pPr>
+        <w:ind w:left="2736" w:hanging="936"/>
+      </w:pPr>
+    </w:lvl>
+    <w:lvl w:ilvl="6">
+      <w:start w:val="1"/>
+      <w:numFmt w:val="decimal"/>
+      <w:lvlText w:val="%1.%2.%3.%4.%5.%6.%7."/>
+      <w:lvlJc w:val="left"/>
+      <w:pPr>
+        <w:ind w:left="3240" w:hanging="1080"/>
+      </w:pPr>
+    </w:lvl>
+    <w:lvl w:ilvl="7">
+      <w:start w:val="1"/>
+      <w:numFmt w:val="decimal"/>
+      <w:lvlText w:val="%1.%2.%3.%4.%5.%6.%7.%8."/>
+      <w:lvlJc w:val="left"/>
+      <w:pPr>
+        <w:ind w:left="3744" w:hanging="1224"/>
+      </w:pPr>
+    </w:lvl>
+    <w:lvl w:ilvl="8">
+      <w:start w:val="1"/>
+      <w:numFmt w:val="decimal"/>
+      <w:lvlText w:val="%1.%2.%3.%4.%5.%6.%7.%8.%9."/>
+      <w:lvlJc w:val="left"/>
+      <w:pPr>
+        <w:ind w:left="4320" w:hanging="1440"/>
+      </w:pPr>
+    </w:lvl>
+  </w:abstractNum>
   <w:num w:numId="1">
     <w:abstractNumId w:val="1"/>
   </w:num>
@@ -2000,6 +2405,9 @@
   </w:num>
   <w:num w:numId="3">
     <w:abstractNumId w:val="0"/>
+  </w:num>
+  <w:num w:numId="4">
+    <w:abstractNumId w:val="3"/>
   </w:num>
 </w:numbering>
 </file>
@@ -3129,7 +3537,7 @@
 </file>
 
 <file path=customXml/itemProps1.xml><?xml version="1.0" encoding="utf-8"?>
-<ds:datastoreItem xmlns:ds="http://schemas.openxmlformats.org/officeDocument/2006/customXml" ds:itemID="{8F17F600-E194-4A7B-9C7F-5C3302227D0C}">
+<ds:datastoreItem xmlns:ds="http://schemas.openxmlformats.org/officeDocument/2006/customXml" ds:itemID="{020699C2-B39A-4AC3-A6CC-5F003C3014E1}">
   <ds:schemaRefs>
     <ds:schemaRef ds:uri="http://schemas.openxmlformats.org/officeDocument/2006/bibliography"/>
   </ds:schemaRefs>

</xml_diff>